<commit_message>
calculator remake and clickergame remake
made the calculator again in android studio and the clickergame in visual studio 2019
</commit_message>
<xml_diff>
--- a/docs/analyse.docx
+++ b/docs/analyse.docx
@@ -266,14 +266,12 @@
                 <w:rFonts w:ascii="Century Gothic" w:hAnsi="Century Gothic"/>
               </w:rPr>
             </w:pPr>
-            <w:proofErr w:type="spellStart"/>
             <w:r>
               <w:rPr>
                 <w:rFonts w:ascii="Century Gothic" w:hAnsi="Century Gothic"/>
               </w:rPr>
               <w:t>Crebonummer</w:t>
             </w:r>
-            <w:proofErr w:type="spellEnd"/>
           </w:p>
         </w:tc>
         <w:tc>
@@ -2433,39 +2431,7 @@
                                 <w:rFonts w:ascii="Century Gothic" w:hAnsi="Century Gothic"/>
                                 <w:lang w:val="en-US"/>
                               </w:rPr>
-                              <w:t xml:space="preserve">MAD </w:t>
-                            </w:r>
-                            <w:proofErr w:type="spellStart"/>
-                            <w:r>
-                              <w:rPr>
-                                <w:rFonts w:ascii="Century Gothic" w:hAnsi="Century Gothic"/>
-                                <w:lang w:val="en-US"/>
-                              </w:rPr>
-                              <w:t>staat</w:t>
-                            </w:r>
-                            <w:proofErr w:type="spellEnd"/>
-                            <w:r>
-                              <w:rPr>
-                                <w:rFonts w:ascii="Century Gothic" w:hAnsi="Century Gothic"/>
-                                <w:lang w:val="en-US"/>
-                              </w:rPr>
-                              <w:t xml:space="preserve"> </w:t>
-                            </w:r>
-                            <w:proofErr w:type="spellStart"/>
-                            <w:r>
-                              <w:rPr>
-                                <w:rFonts w:ascii="Century Gothic" w:hAnsi="Century Gothic"/>
-                                <w:lang w:val="en-US"/>
-                              </w:rPr>
-                              <w:t>voor</w:t>
-                            </w:r>
-                            <w:proofErr w:type="spellEnd"/>
-                            <w:r>
-                              <w:rPr>
-                                <w:rFonts w:ascii="Century Gothic" w:hAnsi="Century Gothic"/>
-                                <w:lang w:val="en-US"/>
-                              </w:rPr>
-                              <w:t>, Mobile Application Developm</w:t>
+                              <w:t>MAD staat voor, Mobile Application Developm</w:t>
                             </w:r>
                             <w:r>
                               <w:rPr>
@@ -2507,39 +2473,7 @@
                           <w:rFonts w:ascii="Century Gothic" w:hAnsi="Century Gothic"/>
                           <w:lang w:val="en-US"/>
                         </w:rPr>
-                        <w:t xml:space="preserve">MAD </w:t>
-                      </w:r>
-                      <w:proofErr w:type="spellStart"/>
-                      <w:r>
-                        <w:rPr>
-                          <w:rFonts w:ascii="Century Gothic" w:hAnsi="Century Gothic"/>
-                          <w:lang w:val="en-US"/>
-                        </w:rPr>
-                        <w:t>staat</w:t>
-                      </w:r>
-                      <w:proofErr w:type="spellEnd"/>
-                      <w:r>
-                        <w:rPr>
-                          <w:rFonts w:ascii="Century Gothic" w:hAnsi="Century Gothic"/>
-                          <w:lang w:val="en-US"/>
-                        </w:rPr>
-                        <w:t xml:space="preserve"> </w:t>
-                      </w:r>
-                      <w:proofErr w:type="spellStart"/>
-                      <w:r>
-                        <w:rPr>
-                          <w:rFonts w:ascii="Century Gothic" w:hAnsi="Century Gothic"/>
-                          <w:lang w:val="en-US"/>
-                        </w:rPr>
-                        <w:t>voor</w:t>
-                      </w:r>
-                      <w:proofErr w:type="spellEnd"/>
-                      <w:r>
-                        <w:rPr>
-                          <w:rFonts w:ascii="Century Gothic" w:hAnsi="Century Gothic"/>
-                          <w:lang w:val="en-US"/>
-                        </w:rPr>
-                        <w:t>, Mobile Application Developm</w:t>
+                        <w:t>MAD staat voor, Mobile Application Developm</w:t>
                       </w:r>
                       <w:r>
                         <w:rPr>
@@ -2815,35 +2749,7 @@
                               <w:rPr>
                                 <w:rFonts w:ascii="Century Gothic" w:hAnsi="Century Gothic"/>
                               </w:rPr>
-                              <w:t xml:space="preserve">Met MAD kan je veel dingen, kijk bijvoorbeeld naar </w:t>
-                            </w:r>
-                            <w:proofErr w:type="spellStart"/>
-                            <w:r>
-                              <w:rPr>
-                                <w:rFonts w:ascii="Century Gothic" w:hAnsi="Century Gothic"/>
-                              </w:rPr>
-                              <w:t>Pokemon</w:t>
-                            </w:r>
-                            <w:proofErr w:type="spellEnd"/>
-                            <w:r>
-                              <w:rPr>
-                                <w:rFonts w:ascii="Century Gothic" w:hAnsi="Century Gothic"/>
-                              </w:rPr>
-                              <w:t xml:space="preserve"> Go, naar Google </w:t>
-                            </w:r>
-                            <w:proofErr w:type="spellStart"/>
-                            <w:r>
-                              <w:rPr>
-                                <w:rFonts w:ascii="Century Gothic" w:hAnsi="Century Gothic"/>
-                              </w:rPr>
-                              <w:t>Maps</w:t>
-                            </w:r>
-                            <w:proofErr w:type="spellEnd"/>
-                            <w:r>
-                              <w:rPr>
-                                <w:rFonts w:ascii="Century Gothic" w:hAnsi="Century Gothic"/>
-                              </w:rPr>
-                              <w:t xml:space="preserve">. En is dus veel te breed om iets te maken zonder onderzoek of duidelijk plan. </w:t>
+                              <w:t xml:space="preserve">Met MAD kan je veel dingen, kijk bijvoorbeeld naar Pokemon Go, naar Google Maps. En is dus veel te breed om iets te maken zonder onderzoek of duidelijk plan. </w:t>
                             </w:r>
                           </w:p>
                           <w:p>
@@ -2910,35 +2816,7 @@
                         <w:rPr>
                           <w:rFonts w:ascii="Century Gothic" w:hAnsi="Century Gothic"/>
                         </w:rPr>
-                        <w:t xml:space="preserve">Met MAD kan je veel dingen, kijk bijvoorbeeld naar </w:t>
-                      </w:r>
-                      <w:proofErr w:type="spellStart"/>
-                      <w:r>
-                        <w:rPr>
-                          <w:rFonts w:ascii="Century Gothic" w:hAnsi="Century Gothic"/>
-                        </w:rPr>
-                        <w:t>Pokemon</w:t>
-                      </w:r>
-                      <w:proofErr w:type="spellEnd"/>
-                      <w:r>
-                        <w:rPr>
-                          <w:rFonts w:ascii="Century Gothic" w:hAnsi="Century Gothic"/>
-                        </w:rPr>
-                        <w:t xml:space="preserve"> Go, naar Google </w:t>
-                      </w:r>
-                      <w:proofErr w:type="spellStart"/>
-                      <w:r>
-                        <w:rPr>
-                          <w:rFonts w:ascii="Century Gothic" w:hAnsi="Century Gothic"/>
-                        </w:rPr>
-                        <w:t>Maps</w:t>
-                      </w:r>
-                      <w:proofErr w:type="spellEnd"/>
-                      <w:r>
-                        <w:rPr>
-                          <w:rFonts w:ascii="Century Gothic" w:hAnsi="Century Gothic"/>
-                        </w:rPr>
-                        <w:t xml:space="preserve">. En is dus veel te breed om iets te maken zonder onderzoek of duidelijk plan. </w:t>
+                        <w:t xml:space="preserve">Met MAD kan je veel dingen, kijk bijvoorbeeld naar Pokemon Go, naar Google Maps. En is dus veel te breed om iets te maken zonder onderzoek of duidelijk plan. </w:t>
                       </w:r>
                     </w:p>
                     <w:p>
@@ -3052,21 +2930,7 @@
                               <w:rPr>
                                 <w:rFonts w:ascii="Century Gothic" w:hAnsi="Century Gothic"/>
                               </w:rPr>
-                              <w:t xml:space="preserve">Uit onderzoek bleek dat de ene opdracht die ik wou maken makkelijker bleek dan eerder gedacht en anderen moeilijker. De makkelijkere was de Flashlight, en de moeilijker was de </w:t>
-                            </w:r>
-                            <w:proofErr w:type="spellStart"/>
-                            <w:r>
-                              <w:rPr>
-                                <w:rFonts w:ascii="Century Gothic" w:hAnsi="Century Gothic"/>
-                              </w:rPr>
-                              <w:t>Noteblock</w:t>
-                            </w:r>
-                            <w:proofErr w:type="spellEnd"/>
-                            <w:r>
-                              <w:rPr>
-                                <w:rFonts w:ascii="Century Gothic" w:hAnsi="Century Gothic"/>
-                              </w:rPr>
-                              <w:t>.</w:t>
+                              <w:t>Uit onderzoek bleek dat de ene opdracht die ik wou maken makkelijker bleek dan eerder gedacht en anderen moeilijker. De makkelijkere was de Flashlight, en de moeilijker was de Noteblock.</w:t>
                             </w:r>
                           </w:p>
                         </w:txbxContent>
@@ -3095,21 +2959,7 @@
                         <w:rPr>
                           <w:rFonts w:ascii="Century Gothic" w:hAnsi="Century Gothic"/>
                         </w:rPr>
-                        <w:t xml:space="preserve">Uit onderzoek bleek dat de ene opdracht die ik wou maken makkelijker bleek dan eerder gedacht en anderen moeilijker. De makkelijkere was de Flashlight, en de moeilijker was de </w:t>
-                      </w:r>
-                      <w:proofErr w:type="spellStart"/>
-                      <w:r>
-                        <w:rPr>
-                          <w:rFonts w:ascii="Century Gothic" w:hAnsi="Century Gothic"/>
-                        </w:rPr>
-                        <w:t>Noteblock</w:t>
-                      </w:r>
-                      <w:proofErr w:type="spellEnd"/>
-                      <w:r>
-                        <w:rPr>
-                          <w:rFonts w:ascii="Century Gothic" w:hAnsi="Century Gothic"/>
-                        </w:rPr>
-                        <w:t>.</w:t>
+                        <w:t>Uit onderzoek bleek dat de ene opdracht die ik wou maken makkelijker bleek dan eerder gedacht en anderen moeilijker. De makkelijkere was de Flashlight, en de moeilijker was de Noteblock.</w:t>
                       </w:r>
                     </w:p>
                   </w:txbxContent>
@@ -3327,7 +3177,6 @@
                                 <w:sz w:val="24"/>
                               </w:rPr>
                             </w:pPr>
-                            <w:proofErr w:type="spellStart"/>
                             <w:r>
                               <w:rPr>
                                 <w:i/>
@@ -3338,7 +3187,6 @@
                               </w:rPr>
                               <w:t>OnCreate</w:t>
                             </w:r>
-                            <w:proofErr w:type="spellEnd"/>
                           </w:p>
                         </w:txbxContent>
                       </wps:txbx>
@@ -3376,7 +3224,6 @@
                           <w:sz w:val="24"/>
                         </w:rPr>
                       </w:pPr>
-                      <w:proofErr w:type="spellStart"/>
                       <w:r>
                         <w:rPr>
                           <w:i/>
@@ -3387,7 +3234,6 @@
                         </w:rPr>
                         <w:t>OnCreate</w:t>
                       </w:r>
-                      <w:proofErr w:type="spellEnd"/>
                     </w:p>
                   </w:txbxContent>
                 </v:textbox>
@@ -3726,12 +3572,10 @@
         </w:numPr>
       </w:pPr>
       <w:bookmarkStart w:id="5" w:name="_Toc51054444"/>
-      <w:proofErr w:type="spellStart"/>
       <w:r>
         <w:lastRenderedPageBreak/>
         <w:t>Clicker</w:t>
       </w:r>
-      <w:proofErr w:type="spellEnd"/>
       <w:r>
         <w:t xml:space="preserve"> G</w:t>
       </w:r>
@@ -3798,21 +3642,7 @@
                               <w:rPr>
                                 <w:rFonts w:ascii="Century Gothic" w:hAnsi="Century Gothic"/>
                               </w:rPr>
-                              <w:t xml:space="preserve">Na de Flashlight ging ik bezig met een </w:t>
-                            </w:r>
-                            <w:proofErr w:type="spellStart"/>
-                            <w:r>
-                              <w:rPr>
-                                <w:rFonts w:ascii="Century Gothic" w:hAnsi="Century Gothic"/>
-                              </w:rPr>
-                              <w:t>clicker</w:t>
-                            </w:r>
-                            <w:proofErr w:type="spellEnd"/>
-                            <w:r>
-                              <w:rPr>
-                                <w:rFonts w:ascii="Century Gothic" w:hAnsi="Century Gothic"/>
-                              </w:rPr>
-                              <w:t xml:space="preserve"> game, de reden waarom ik deze heb gekozen is omdat ik wou spelen met de </w:t>
+                              <w:t xml:space="preserve">Na de Flashlight ging ik bezig met een clicker game, de reden waarom ik deze heb gekozen is omdat ik wou spelen met de </w:t>
                             </w:r>
                             <w:r>
                               <w:rPr>
@@ -3826,19 +3656,11 @@
                               </w:rPr>
                               <w:t xml:space="preserve"> </w:t>
                             </w:r>
-                            <w:proofErr w:type="spellStart"/>
                             <w:r>
                               <w:rPr>
                                 <w:rFonts w:ascii="Century Gothic" w:hAnsi="Century Gothic"/>
                               </w:rPr>
-                              <w:t>preference</w:t>
-                            </w:r>
-                            <w:proofErr w:type="spellEnd"/>
-                            <w:r>
-                              <w:rPr>
-                                <w:rFonts w:ascii="Century Gothic" w:hAnsi="Century Gothic"/>
-                              </w:rPr>
-                              <w:t>), en hoe dat werkte als je je scherm zou draaien. Het vergeet het aangezien het eigenlijk de app opnieuw opstart, dus om daar om heen te gaan is een force save maken wanneer je één op de knop klikt die +1 doet, of wanneer je de app op afsluit / op pauze  zet.</w:t>
+                              <w:t>preference), en hoe dat werkte als je je scherm zou draaien. Het vergeet het aangezien het eigenlijk de app opnieuw opstart, dus om daar om heen te gaan is een force save maken wanneer je één op de knop klikt die +1 doet, of wanneer je de app op afsluit / op pauze  zet.</w:t>
                             </w:r>
                           </w:p>
                         </w:txbxContent>
@@ -3867,21 +3689,7 @@
                         <w:rPr>
                           <w:rFonts w:ascii="Century Gothic" w:hAnsi="Century Gothic"/>
                         </w:rPr>
-                        <w:t xml:space="preserve">Na de Flashlight ging ik bezig met een </w:t>
-                      </w:r>
-                      <w:proofErr w:type="spellStart"/>
-                      <w:r>
-                        <w:rPr>
-                          <w:rFonts w:ascii="Century Gothic" w:hAnsi="Century Gothic"/>
-                        </w:rPr>
-                        <w:t>clicker</w:t>
-                      </w:r>
-                      <w:proofErr w:type="spellEnd"/>
-                      <w:r>
-                        <w:rPr>
-                          <w:rFonts w:ascii="Century Gothic" w:hAnsi="Century Gothic"/>
-                        </w:rPr>
-                        <w:t xml:space="preserve"> game, de reden waarom ik deze heb gekozen is omdat ik wou spelen met de </w:t>
+                        <w:t xml:space="preserve">Na de Flashlight ging ik bezig met een clicker game, de reden waarom ik deze heb gekozen is omdat ik wou spelen met de </w:t>
                       </w:r>
                       <w:r>
                         <w:rPr>
@@ -3895,19 +3703,11 @@
                         </w:rPr>
                         <w:t xml:space="preserve"> </w:t>
                       </w:r>
-                      <w:proofErr w:type="spellStart"/>
                       <w:r>
                         <w:rPr>
                           <w:rFonts w:ascii="Century Gothic" w:hAnsi="Century Gothic"/>
                         </w:rPr>
-                        <w:t>preference</w:t>
-                      </w:r>
-                      <w:proofErr w:type="spellEnd"/>
-                      <w:r>
-                        <w:rPr>
-                          <w:rFonts w:ascii="Century Gothic" w:hAnsi="Century Gothic"/>
-                        </w:rPr>
-                        <w:t>), en hoe dat werkte als je je scherm zou draaien. Het vergeet het aangezien het eigenlijk de app opnieuw opstart, dus om daar om heen te gaan is een force save maken wanneer je één op de knop klikt die +1 doet, of wanneer je de app op afsluit / op pauze  zet.</w:t>
+                        <w:t>preference), en hoe dat werkte als je je scherm zou draaien. Het vergeet het aangezien het eigenlijk de app opnieuw opstart, dus om daar om heen te gaan is een force save maken wanneer je één op de knop klikt die +1 doet, of wanneer je de app op afsluit / op pauze  zet.</w:t>
                       </w:r>
                     </w:p>
                   </w:txbxContent>
@@ -4112,7 +3912,6 @@
                                 <w:sz w:val="24"/>
                               </w:rPr>
                             </w:pPr>
-                            <w:proofErr w:type="spellStart"/>
                             <w:r>
                               <w:rPr>
                                 <w:i/>
@@ -4121,31 +3920,8 @@
                                 <w:sz w:val="24"/>
                                 <w:szCs w:val="24"/>
                               </w:rPr>
-                              <w:t>OnCreate</w:t>
+                              <w:t>OnCreate &amp; OnStop</w:t>
                             </w:r>
-                            <w:proofErr w:type="spellEnd"/>
-                            <w:r>
-                              <w:rPr>
-                                <w:i/>
-                                <w:iCs/>
-                                <w:color w:val="4472C4" w:themeColor="accent1"/>
-                                <w:sz w:val="24"/>
-                                <w:szCs w:val="24"/>
-                              </w:rPr>
-                              <w:t xml:space="preserve"> &amp; </w:t>
-                            </w:r>
-                            <w:proofErr w:type="spellStart"/>
-                            <w:r>
-                              <w:rPr>
-                                <w:i/>
-                                <w:iCs/>
-                                <w:color w:val="4472C4" w:themeColor="accent1"/>
-                                <w:sz w:val="24"/>
-                                <w:szCs w:val="24"/>
-                              </w:rPr>
-                              <w:t>OnStop</w:t>
-                            </w:r>
-                            <w:proofErr w:type="spellEnd"/>
                           </w:p>
                         </w:txbxContent>
                       </wps:txbx>
@@ -4183,7 +3959,6 @@
                           <w:sz w:val="24"/>
                         </w:rPr>
                       </w:pPr>
-                      <w:proofErr w:type="spellStart"/>
                       <w:r>
                         <w:rPr>
                           <w:i/>
@@ -4192,31 +3967,8 @@
                           <w:sz w:val="24"/>
                           <w:szCs w:val="24"/>
                         </w:rPr>
-                        <w:t>OnCreate</w:t>
+                        <w:t>OnCreate &amp; OnStop</w:t>
                       </w:r>
-                      <w:proofErr w:type="spellEnd"/>
-                      <w:r>
-                        <w:rPr>
-                          <w:i/>
-                          <w:iCs/>
-                          <w:color w:val="4472C4" w:themeColor="accent1"/>
-                          <w:sz w:val="24"/>
-                          <w:szCs w:val="24"/>
-                        </w:rPr>
-                        <w:t xml:space="preserve"> &amp; </w:t>
-                      </w:r>
-                      <w:proofErr w:type="spellStart"/>
-                      <w:r>
-                        <w:rPr>
-                          <w:i/>
-                          <w:iCs/>
-                          <w:color w:val="4472C4" w:themeColor="accent1"/>
-                          <w:sz w:val="24"/>
-                          <w:szCs w:val="24"/>
-                        </w:rPr>
-                        <w:t>OnStop</w:t>
-                      </w:r>
-                      <w:proofErr w:type="spellEnd"/>
                     </w:p>
                   </w:txbxContent>
                 </v:textbox>
@@ -4582,41 +4334,13 @@
                               <w:rPr>
                                 <w:rFonts w:ascii="Century Gothic" w:hAnsi="Century Gothic"/>
                               </w:rPr>
-                              <w:t xml:space="preserve">e, maar waarom zou je een rekenmachine maken? Nou ik wou kijken hoe Java het oppakt om met </w:t>
-                            </w:r>
-                            <w:proofErr w:type="spellStart"/>
-                            <w:r>
-                              <w:rPr>
-                                <w:rFonts w:ascii="Century Gothic" w:hAnsi="Century Gothic"/>
-                              </w:rPr>
-                              <w:t>values</w:t>
-                            </w:r>
-                            <w:proofErr w:type="spellEnd"/>
-                            <w:r>
-                              <w:rPr>
-                                <w:rFonts w:ascii="Century Gothic" w:hAnsi="Century Gothic"/>
-                              </w:rPr>
-                              <w:t xml:space="preserve"> achter knoppen te werken</w:t>
+                              <w:t>e, maar waarom zou je een rekenmachine maken? Nou ik wou kijken hoe Java het oppakt om met values achter knoppen te werken</w:t>
                             </w:r>
                             <w:r>
                               <w:rPr>
                                 <w:rFonts w:ascii="Century Gothic" w:hAnsi="Century Gothic"/>
                               </w:rPr>
-                              <w:t xml:space="preserve">, ik heb deze begin jaar 3 gemaakt dus de code is slecht en </w:t>
-                            </w:r>
-                            <w:proofErr w:type="spellStart"/>
-                            <w:r>
-                              <w:rPr>
-                                <w:rFonts w:ascii="Century Gothic" w:hAnsi="Century Gothic"/>
-                              </w:rPr>
-                              <w:t>outdated</w:t>
-                            </w:r>
-                            <w:proofErr w:type="spellEnd"/>
-                            <w:r>
-                              <w:rPr>
-                                <w:rFonts w:ascii="Century Gothic" w:hAnsi="Century Gothic"/>
-                              </w:rPr>
-                              <w:t xml:space="preserve"> er op terugkijkend</w:t>
+                              <w:t>, en heb zelf geprobeerd het zo klein mogelijk te houden</w:t>
                             </w:r>
                             <w:r>
                               <w:rPr>
@@ -4657,41 +4381,13 @@
                         <w:rPr>
                           <w:rFonts w:ascii="Century Gothic" w:hAnsi="Century Gothic"/>
                         </w:rPr>
-                        <w:t xml:space="preserve">e, maar waarom zou je een rekenmachine maken? Nou ik wou kijken hoe Java het oppakt om met </w:t>
-                      </w:r>
-                      <w:proofErr w:type="spellStart"/>
-                      <w:r>
-                        <w:rPr>
-                          <w:rFonts w:ascii="Century Gothic" w:hAnsi="Century Gothic"/>
-                        </w:rPr>
-                        <w:t>values</w:t>
-                      </w:r>
-                      <w:proofErr w:type="spellEnd"/>
-                      <w:r>
-                        <w:rPr>
-                          <w:rFonts w:ascii="Century Gothic" w:hAnsi="Century Gothic"/>
-                        </w:rPr>
-                        <w:t xml:space="preserve"> achter knoppen te werken</w:t>
+                        <w:t>e, maar waarom zou je een rekenmachine maken? Nou ik wou kijken hoe Java het oppakt om met values achter knoppen te werken</w:t>
                       </w:r>
                       <w:r>
                         <w:rPr>
                           <w:rFonts w:ascii="Century Gothic" w:hAnsi="Century Gothic"/>
                         </w:rPr>
-                        <w:t xml:space="preserve">, ik heb deze begin jaar 3 gemaakt dus de code is slecht en </w:t>
-                      </w:r>
-                      <w:proofErr w:type="spellStart"/>
-                      <w:r>
-                        <w:rPr>
-                          <w:rFonts w:ascii="Century Gothic" w:hAnsi="Century Gothic"/>
-                        </w:rPr>
-                        <w:t>outdated</w:t>
-                      </w:r>
-                      <w:proofErr w:type="spellEnd"/>
-                      <w:r>
-                        <w:rPr>
-                          <w:rFonts w:ascii="Century Gothic" w:hAnsi="Century Gothic"/>
-                        </w:rPr>
-                        <w:t xml:space="preserve"> er op terugkijkend</w:t>
+                        <w:t>, en heb zelf geprobeerd het zo klein mogelijk te houden</w:t>
                       </w:r>
                       <w:r>
                         <w:rPr>
@@ -4717,7 +4413,7 @@
         <mc:AlternateContent>
           <mc:Choice Requires="wps">
             <w:drawing>
-              <wp:anchor distT="91440" distB="91440" distL="114300" distR="114300" simplePos="0" relativeHeight="251699200" behindDoc="1" locked="0" layoutInCell="1" allowOverlap="1" wp14:anchorId="0C26099B" wp14:editId="4B4BE9A5">
+              <wp:anchor distT="91440" distB="91440" distL="114300" distR="114300" simplePos="0" relativeHeight="251699200" behindDoc="1" locked="0" layoutInCell="1" allowOverlap="1" wp14:anchorId="0C26099B" wp14:editId="782B5C26">
                 <wp:simplePos x="0" y="0"/>
                 <wp:positionH relativeFrom="page">
                   <wp:posOffset>914400</wp:posOffset>
@@ -4840,6 +4536,78 @@
           </mc:Fallback>
         </mc:AlternateContent>
       </w:r>
+    </w:p>
+    <w:p>
+      <w:pPr>
+        <w:spacing w:after="160" w:line="259" w:lineRule="auto"/>
+      </w:pPr>
+      <w:r>
+        <w:rPr>
+          <w:noProof/>
+        </w:rPr>
+        <w:drawing>
+          <wp:anchor distT="0" distB="0" distL="114300" distR="114300" simplePos="0" relativeHeight="251713536" behindDoc="1" locked="0" layoutInCell="1" allowOverlap="1" wp14:anchorId="41C4B851" wp14:editId="24C209EB">
+            <wp:simplePos x="0" y="0"/>
+            <wp:positionH relativeFrom="column">
+              <wp:posOffset>3285490</wp:posOffset>
+            </wp:positionH>
+            <wp:positionV relativeFrom="paragraph">
+              <wp:posOffset>498475</wp:posOffset>
+            </wp:positionV>
+            <wp:extent cx="2771775" cy="4208780"/>
+            <wp:effectExtent l="0" t="0" r="9525" b="1270"/>
+            <wp:wrapNone/>
+            <wp:docPr id="51" name="Afbeelding 51"/>
+            <wp:cNvGraphicFramePr>
+              <a:graphicFrameLocks xmlns:a="http://schemas.openxmlformats.org/drawingml/2006/main" noChangeAspect="1"/>
+            </wp:cNvGraphicFramePr>
+            <a:graphic xmlns:a="http://schemas.openxmlformats.org/drawingml/2006/main">
+              <a:graphicData uri="http://schemas.openxmlformats.org/drawingml/2006/picture">
+                <pic:pic xmlns:pic="http://schemas.openxmlformats.org/drawingml/2006/picture">
+                  <pic:nvPicPr>
+                    <pic:cNvPr id="0" name="Picture 2"/>
+                    <pic:cNvPicPr>
+                      <a:picLocks noChangeAspect="1" noChangeArrowheads="1"/>
+                    </pic:cNvPicPr>
+                  </pic:nvPicPr>
+                  <pic:blipFill>
+                    <a:blip r:embed="rId14">
+                      <a:extLst>
+                        <a:ext uri="{28A0092B-C50C-407E-A947-70E740481C1C}">
+                          <a14:useLocalDpi xmlns:a14="http://schemas.microsoft.com/office/drawing/2010/main" val="0"/>
+                        </a:ext>
+                      </a:extLst>
+                    </a:blip>
+                    <a:srcRect/>
+                    <a:stretch>
+                      <a:fillRect/>
+                    </a:stretch>
+                  </pic:blipFill>
+                  <pic:spPr bwMode="auto">
+                    <a:xfrm>
+                      <a:off x="0" y="0"/>
+                      <a:ext cx="2771775" cy="4208780"/>
+                    </a:xfrm>
+                    <a:prstGeom prst="rect">
+                      <a:avLst/>
+                    </a:prstGeom>
+                    <a:noFill/>
+                    <a:ln>
+                      <a:noFill/>
+                    </a:ln>
+                  </pic:spPr>
+                </pic:pic>
+              </a:graphicData>
+            </a:graphic>
+            <wp14:sizeRelH relativeFrom="page">
+              <wp14:pctWidth>0</wp14:pctWidth>
+            </wp14:sizeRelH>
+            <wp14:sizeRelV relativeFrom="page">
+              <wp14:pctHeight>0</wp14:pctHeight>
+            </wp14:sizeRelV>
+          </wp:anchor>
+        </w:drawing>
+      </w:r>
       <w:r>
         <w:rPr>
           <w:noProof/>
@@ -4847,16 +4615,16 @@
         <mc:AlternateContent>
           <mc:Choice Requires="wps">
             <w:drawing>
-              <wp:anchor distT="91440" distB="91440" distL="114300" distR="114300" simplePos="0" relativeHeight="251697152" behindDoc="1" locked="0" layoutInCell="1" allowOverlap="1" wp14:anchorId="1C233427" wp14:editId="0FC356E6">
+              <wp:anchor distT="91440" distB="91440" distL="114300" distR="114300" simplePos="0" relativeHeight="251697152" behindDoc="1" locked="0" layoutInCell="1" allowOverlap="1" wp14:anchorId="1C233427" wp14:editId="2BB73F51">
                 <wp:simplePos x="0" y="0"/>
                 <wp:positionH relativeFrom="page">
-                  <wp:posOffset>5991225</wp:posOffset>
+                  <wp:posOffset>314324</wp:posOffset>
                 </wp:positionH>
                 <wp:positionV relativeFrom="paragraph">
-                  <wp:posOffset>62865</wp:posOffset>
+                  <wp:posOffset>4918075</wp:posOffset>
                 </wp:positionV>
-                <wp:extent cx="1276350" cy="1403985"/>
-                <wp:effectExtent l="0" t="0" r="19050" b="12700"/>
+                <wp:extent cx="2352675" cy="1403985"/>
+                <wp:effectExtent l="0" t="0" r="28575" b="12700"/>
                 <wp:wrapNone/>
                 <wp:docPr id="44" name="Tekstvak 2"/>
                 <wp:cNvGraphicFramePr>
@@ -4871,7 +4639,7 @@
                       <wps:spPr bwMode="auto">
                         <a:xfrm>
                           <a:off x="0" y="0"/>
-                          <a:ext cx="1276350" cy="1403985"/>
+                          <a:ext cx="2352675" cy="1403985"/>
                         </a:xfrm>
                         <a:prstGeom prst="rect">
                           <a:avLst/>
@@ -4933,7 +4701,7 @@
           </mc:Choice>
           <mc:Fallback>
             <w:pict>
-              <v:shape w14:anchorId="1C233427" id="_x0000_s1038" type="#_x0000_t202" style="position:absolute;margin-left:471.75pt;margin-top:4.95pt;width:100.5pt;height:110.55pt;z-index:-251619328;visibility:visible;mso-wrap-style:square;mso-width-percent:0;mso-height-percent:200;mso-wrap-distance-left:9pt;mso-wrap-distance-top:7.2pt;mso-wrap-distance-right:9pt;mso-wrap-distance-bottom:7.2pt;mso-position-horizontal:absolute;mso-position-horizontal-relative:page;mso-position-vertical:absolute;mso-position-vertical-relative:text;mso-width-percent:0;mso-height-percent:200;mso-width-relative:margin;mso-height-relative:margin;v-text-anchor:top" o:gfxdata="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" filled="f" strokecolor="white [3212]" strokeweight=".25pt">
+              <v:shape w14:anchorId="1C233427" id="_x0000_s1038" type="#_x0000_t202" style="position:absolute;margin-left:24.75pt;margin-top:387.25pt;width:185.25pt;height:110.55pt;z-index:-251619328;visibility:visible;mso-wrap-style:square;mso-width-percent:0;mso-height-percent:200;mso-wrap-distance-left:9pt;mso-wrap-distance-top:7.2pt;mso-wrap-distance-right:9pt;mso-wrap-distance-bottom:7.2pt;mso-position-horizontal:absolute;mso-position-horizontal-relative:page;mso-position-vertical:absolute;mso-position-vertical-relative:text;mso-width-percent:0;mso-height-percent:200;mso-width-relative:margin;mso-height-relative:margin;v-text-anchor:top" o:gfxdata="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" filled="f" strokecolor="white [3212]" strokeweight=".25pt">
                 <v:textbox style="mso-fit-shape-to-text:t">
                   <w:txbxContent>
                     <w:p>
@@ -4970,28 +4738,23 @@
           </mc:Fallback>
         </mc:AlternateContent>
       </w:r>
-    </w:p>
-    <w:p>
-      <w:pPr>
-        <w:spacing w:after="160" w:line="259" w:lineRule="auto"/>
-      </w:pPr>
       <w:r>
         <w:rPr>
           <w:noProof/>
         </w:rPr>
         <w:drawing>
-          <wp:anchor distT="0" distB="0" distL="114300" distR="114300" simplePos="0" relativeHeight="251704320" behindDoc="1" locked="0" layoutInCell="1" allowOverlap="1" wp14:anchorId="17A040A4" wp14:editId="564330B8">
+          <wp:anchor distT="0" distB="0" distL="114300" distR="114300" simplePos="0" relativeHeight="251700224" behindDoc="1" locked="0" layoutInCell="1" allowOverlap="1" wp14:anchorId="550586DB" wp14:editId="4A01E915">
             <wp:simplePos x="0" y="0"/>
             <wp:positionH relativeFrom="column">
-              <wp:posOffset>2436495</wp:posOffset>
+              <wp:posOffset>1884045</wp:posOffset>
             </wp:positionH>
             <wp:positionV relativeFrom="paragraph">
-              <wp:posOffset>4546092</wp:posOffset>
+              <wp:posOffset>4831715</wp:posOffset>
             </wp:positionV>
-            <wp:extent cx="2526152" cy="2638425"/>
-            <wp:effectExtent l="0" t="0" r="7620" b="0"/>
+            <wp:extent cx="1517453" cy="2780151"/>
+            <wp:effectExtent l="0" t="0" r="6985" b="1270"/>
             <wp:wrapNone/>
-            <wp:docPr id="52" name="Afbeelding 52"/>
+            <wp:docPr id="47" name="Afbeelding 47"/>
             <wp:cNvGraphicFramePr>
               <a:graphicFrameLocks xmlns:a="http://schemas.openxmlformats.org/drawingml/2006/main" noChangeAspect="1"/>
             </wp:cNvGraphicFramePr>
@@ -4999,13 +4762,13 @@
               <a:graphicData uri="http://schemas.openxmlformats.org/drawingml/2006/picture">
                 <pic:pic xmlns:pic="http://schemas.openxmlformats.org/drawingml/2006/picture">
                   <pic:nvPicPr>
-                    <pic:cNvPr id="0" name="Picture 13"/>
+                    <pic:cNvPr id="0" name="Picture 9"/>
                     <pic:cNvPicPr>
                       <a:picLocks noChangeAspect="1" noChangeArrowheads="1"/>
                     </pic:cNvPicPr>
                   </pic:nvPicPr>
                   <pic:blipFill>
-                    <a:blip r:embed="rId14">
+                    <a:blip r:embed="rId15" cstate="print">
                       <a:extLst>
                         <a:ext uri="{28A0092B-C50C-407E-A947-70E740481C1C}">
                           <a14:useLocalDpi xmlns:a14="http://schemas.microsoft.com/office/drawing/2010/main" val="0"/>
@@ -5020,7 +4783,7 @@
                   <pic:spPr bwMode="auto">
                     <a:xfrm>
                       <a:off x="0" y="0"/>
-                      <a:ext cx="2526152" cy="2638425"/>
+                      <a:ext cx="1517453" cy="2780151"/>
                     </a:xfrm>
                     <a:prstGeom prst="rect">
                       <a:avLst/>
@@ -5047,18 +4810,18 @@
           <w:noProof/>
         </w:rPr>
         <w:drawing>
-          <wp:anchor distT="0" distB="0" distL="114300" distR="114300" simplePos="0" relativeHeight="251703296" behindDoc="1" locked="0" layoutInCell="1" allowOverlap="1" wp14:anchorId="40A39837" wp14:editId="4726804B">
+          <wp:anchor distT="0" distB="0" distL="114300" distR="114300" simplePos="0" relativeHeight="251712512" behindDoc="1" locked="0" layoutInCell="1" allowOverlap="1" wp14:anchorId="5C99C721" wp14:editId="13A0E00A">
             <wp:simplePos x="0" y="0"/>
             <wp:positionH relativeFrom="column">
-              <wp:posOffset>-742950</wp:posOffset>
+              <wp:posOffset>-698500</wp:posOffset>
             </wp:positionH>
             <wp:positionV relativeFrom="paragraph">
-              <wp:posOffset>3757930</wp:posOffset>
+              <wp:posOffset>498475</wp:posOffset>
             </wp:positionV>
-            <wp:extent cx="2409825" cy="3787583"/>
-            <wp:effectExtent l="0" t="0" r="0" b="3810"/>
+            <wp:extent cx="3133014" cy="4209240"/>
+            <wp:effectExtent l="0" t="0" r="0" b="1270"/>
             <wp:wrapNone/>
-            <wp:docPr id="50" name="Afbeelding 50"/>
+            <wp:docPr id="46" name="Afbeelding 46"/>
             <wp:cNvGraphicFramePr>
               <a:graphicFrameLocks xmlns:a="http://schemas.openxmlformats.org/drawingml/2006/main" noChangeAspect="1"/>
             </wp:cNvGraphicFramePr>
@@ -5066,74 +4829,7 @@
               <a:graphicData uri="http://schemas.openxmlformats.org/drawingml/2006/picture">
                 <pic:pic xmlns:pic="http://schemas.openxmlformats.org/drawingml/2006/picture">
                   <pic:nvPicPr>
-                    <pic:cNvPr id="0" name="Picture 12"/>
-                    <pic:cNvPicPr>
-                      <a:picLocks noChangeAspect="1" noChangeArrowheads="1"/>
-                    </pic:cNvPicPr>
-                  </pic:nvPicPr>
-                  <pic:blipFill>
-                    <a:blip r:embed="rId15">
-                      <a:extLst>
-                        <a:ext uri="{28A0092B-C50C-407E-A947-70E740481C1C}">
-                          <a14:useLocalDpi xmlns:a14="http://schemas.microsoft.com/office/drawing/2010/main" val="0"/>
-                        </a:ext>
-                      </a:extLst>
-                    </a:blip>
-                    <a:srcRect/>
-                    <a:stretch>
-                      <a:fillRect/>
-                    </a:stretch>
-                  </pic:blipFill>
-                  <pic:spPr bwMode="auto">
-                    <a:xfrm>
-                      <a:off x="0" y="0"/>
-                      <a:ext cx="2409825" cy="3787583"/>
-                    </a:xfrm>
-                    <a:prstGeom prst="rect">
-                      <a:avLst/>
-                    </a:prstGeom>
-                    <a:noFill/>
-                    <a:ln>
-                      <a:noFill/>
-                    </a:ln>
-                  </pic:spPr>
-                </pic:pic>
-              </a:graphicData>
-            </a:graphic>
-            <wp14:sizeRelH relativeFrom="page">
-              <wp14:pctWidth>0</wp14:pctWidth>
-            </wp14:sizeRelH>
-            <wp14:sizeRelV relativeFrom="page">
-              <wp14:pctHeight>0</wp14:pctHeight>
-            </wp14:sizeRelV>
-          </wp:anchor>
-        </w:drawing>
-      </w:r>
-      <w:r>
-        <w:rPr>
-          <w:noProof/>
-        </w:rPr>
-        <w:drawing>
-          <wp:anchor distT="0" distB="0" distL="114300" distR="114300" simplePos="0" relativeHeight="251701248" behindDoc="1" locked="0" layoutInCell="1" allowOverlap="1" wp14:anchorId="007398C2" wp14:editId="15746DC1">
-            <wp:simplePos x="0" y="0"/>
-            <wp:positionH relativeFrom="column">
-              <wp:posOffset>-818517</wp:posOffset>
-            </wp:positionH>
-            <wp:positionV relativeFrom="paragraph">
-              <wp:posOffset>597535</wp:posOffset>
-            </wp:positionV>
-            <wp:extent cx="3314700" cy="3101932"/>
-            <wp:effectExtent l="0" t="0" r="0" b="3810"/>
-            <wp:wrapNone/>
-            <wp:docPr id="48" name="Afbeelding 48"/>
-            <wp:cNvGraphicFramePr>
-              <a:graphicFrameLocks xmlns:a="http://schemas.openxmlformats.org/drawingml/2006/main" noChangeAspect="1"/>
-            </wp:cNvGraphicFramePr>
-            <a:graphic xmlns:a="http://schemas.openxmlformats.org/drawingml/2006/main">
-              <a:graphicData uri="http://schemas.openxmlformats.org/drawingml/2006/picture">
-                <pic:pic xmlns:pic="http://schemas.openxmlformats.org/drawingml/2006/picture">
-                  <pic:nvPicPr>
-                    <pic:cNvPr id="0" name="Picture 10"/>
+                    <pic:cNvPr id="0" name="Picture 1"/>
                     <pic:cNvPicPr>
                       <a:picLocks noChangeAspect="1" noChangeArrowheads="1"/>
                     </pic:cNvPicPr>
@@ -5154,141 +4850,7 @@
                   <pic:spPr bwMode="auto">
                     <a:xfrm>
                       <a:off x="0" y="0"/>
-                      <a:ext cx="3314700" cy="3101932"/>
-                    </a:xfrm>
-                    <a:prstGeom prst="rect">
-                      <a:avLst/>
-                    </a:prstGeom>
-                    <a:noFill/>
-                    <a:ln>
-                      <a:noFill/>
-                    </a:ln>
-                  </pic:spPr>
-                </pic:pic>
-              </a:graphicData>
-            </a:graphic>
-            <wp14:sizeRelH relativeFrom="page">
-              <wp14:pctWidth>0</wp14:pctWidth>
-            </wp14:sizeRelH>
-            <wp14:sizeRelV relativeFrom="page">
-              <wp14:pctHeight>0</wp14:pctHeight>
-            </wp14:sizeRelV>
-          </wp:anchor>
-        </w:drawing>
-      </w:r>
-      <w:r>
-        <w:rPr>
-          <w:noProof/>
-        </w:rPr>
-        <w:drawing>
-          <wp:anchor distT="0" distB="0" distL="114300" distR="114300" simplePos="0" relativeHeight="251702272" behindDoc="1" locked="0" layoutInCell="1" allowOverlap="1" wp14:anchorId="6D92DD13" wp14:editId="5C2156BC">
-            <wp:simplePos x="0" y="0"/>
-            <wp:positionH relativeFrom="column">
-              <wp:posOffset>2602230</wp:posOffset>
-            </wp:positionH>
-            <wp:positionV relativeFrom="paragraph">
-              <wp:posOffset>593090</wp:posOffset>
-            </wp:positionV>
-            <wp:extent cx="2178509" cy="3888740"/>
-            <wp:effectExtent l="0" t="0" r="0" b="0"/>
-            <wp:wrapNone/>
-            <wp:docPr id="49" name="Afbeelding 49"/>
-            <wp:cNvGraphicFramePr>
-              <a:graphicFrameLocks xmlns:a="http://schemas.openxmlformats.org/drawingml/2006/main" noChangeAspect="1"/>
-            </wp:cNvGraphicFramePr>
-            <a:graphic xmlns:a="http://schemas.openxmlformats.org/drawingml/2006/main">
-              <a:graphicData uri="http://schemas.openxmlformats.org/drawingml/2006/picture">
-                <pic:pic xmlns:pic="http://schemas.openxmlformats.org/drawingml/2006/picture">
-                  <pic:nvPicPr>
-                    <pic:cNvPr id="0" name="Picture 11"/>
-                    <pic:cNvPicPr>
-                      <a:picLocks noChangeAspect="1" noChangeArrowheads="1"/>
-                    </pic:cNvPicPr>
-                  </pic:nvPicPr>
-                  <pic:blipFill>
-                    <a:blip r:embed="rId17">
-                      <a:extLst>
-                        <a:ext uri="{28A0092B-C50C-407E-A947-70E740481C1C}">
-                          <a14:useLocalDpi xmlns:a14="http://schemas.microsoft.com/office/drawing/2010/main" val="0"/>
-                        </a:ext>
-                      </a:extLst>
-                    </a:blip>
-                    <a:srcRect/>
-                    <a:stretch>
-                      <a:fillRect/>
-                    </a:stretch>
-                  </pic:blipFill>
-                  <pic:spPr bwMode="auto">
-                    <a:xfrm>
-                      <a:off x="0" y="0"/>
-                      <a:ext cx="2178509" cy="3888740"/>
-                    </a:xfrm>
-                    <a:prstGeom prst="rect">
-                      <a:avLst/>
-                    </a:prstGeom>
-                    <a:noFill/>
-                    <a:ln>
-                      <a:noFill/>
-                    </a:ln>
-                  </pic:spPr>
-                </pic:pic>
-              </a:graphicData>
-            </a:graphic>
-            <wp14:sizeRelH relativeFrom="page">
-              <wp14:pctWidth>0</wp14:pctWidth>
-            </wp14:sizeRelH>
-            <wp14:sizeRelV relativeFrom="page">
-              <wp14:pctHeight>0</wp14:pctHeight>
-            </wp14:sizeRelV>
-          </wp:anchor>
-        </w:drawing>
-      </w:r>
-      <w:r>
-        <w:rPr>
-          <w:noProof/>
-        </w:rPr>
-        <w:drawing>
-          <wp:anchor distT="0" distB="0" distL="114300" distR="114300" simplePos="0" relativeHeight="251700224" behindDoc="1" locked="0" layoutInCell="1" allowOverlap="1" wp14:anchorId="550586DB" wp14:editId="5960C96D">
-            <wp:simplePos x="0" y="0"/>
-            <wp:positionH relativeFrom="column">
-              <wp:posOffset>4960817</wp:posOffset>
-            </wp:positionH>
-            <wp:positionV relativeFrom="paragraph">
-              <wp:posOffset>593724</wp:posOffset>
-            </wp:positionV>
-            <wp:extent cx="1517453" cy="2780151"/>
-            <wp:effectExtent l="0" t="0" r="6985" b="1270"/>
-            <wp:wrapNone/>
-            <wp:docPr id="47" name="Afbeelding 47"/>
-            <wp:cNvGraphicFramePr>
-              <a:graphicFrameLocks xmlns:a="http://schemas.openxmlformats.org/drawingml/2006/main" noChangeAspect="1"/>
-            </wp:cNvGraphicFramePr>
-            <a:graphic xmlns:a="http://schemas.openxmlformats.org/drawingml/2006/main">
-              <a:graphicData uri="http://schemas.openxmlformats.org/drawingml/2006/picture">
-                <pic:pic xmlns:pic="http://schemas.openxmlformats.org/drawingml/2006/picture">
-                  <pic:nvPicPr>
-                    <pic:cNvPr id="0" name="Picture 9"/>
-                    <pic:cNvPicPr>
-                      <a:picLocks noChangeAspect="1" noChangeArrowheads="1"/>
-                    </pic:cNvPicPr>
-                  </pic:nvPicPr>
-                  <pic:blipFill>
-                    <a:blip r:embed="rId18" cstate="print">
-                      <a:extLst>
-                        <a:ext uri="{28A0092B-C50C-407E-A947-70E740481C1C}">
-                          <a14:useLocalDpi xmlns:a14="http://schemas.microsoft.com/office/drawing/2010/main" val="0"/>
-                        </a:ext>
-                      </a:extLst>
-                    </a:blip>
-                    <a:srcRect/>
-                    <a:stretch>
-                      <a:fillRect/>
-                    </a:stretch>
-                  </pic:blipFill>
-                  <pic:spPr bwMode="auto">
-                    <a:xfrm>
-                      <a:off x="0" y="0"/>
-                      <a:ext cx="1519446" cy="2783802"/>
+                      <a:ext cx="3133014" cy="4209240"/>
                     </a:xfrm>
                     <a:prstGeom prst="rect">
                       <a:avLst/>
@@ -5329,7 +4891,6 @@
         </w:numPr>
       </w:pPr>
       <w:bookmarkStart w:id="7" w:name="_Toc51054446"/>
-      <w:proofErr w:type="spellStart"/>
       <w:r>
         <w:lastRenderedPageBreak/>
         <w:t>Note</w:t>
@@ -5338,7 +4899,6 @@
         <w:t>block</w:t>
       </w:r>
       <w:bookmarkEnd w:id="7"/>
-      <w:proofErr w:type="spellEnd"/>
     </w:p>
     <w:p/>
     <w:p>
@@ -5404,7 +4964,6 @@
                                 <w:sz w:val="24"/>
                               </w:rPr>
                             </w:pPr>
-                            <w:proofErr w:type="spellStart"/>
                             <w:r>
                               <w:rPr>
                                 <w:i/>
@@ -5415,7 +4974,6 @@
                               </w:rPr>
                               <w:t>OnCreate</w:t>
                             </w:r>
-                            <w:proofErr w:type="spellEnd"/>
                           </w:p>
                         </w:txbxContent>
                       </wps:txbx>
@@ -5453,7 +5011,6 @@
                           <w:sz w:val="24"/>
                         </w:rPr>
                       </w:pPr>
-                      <w:proofErr w:type="spellStart"/>
                       <w:r>
                         <w:rPr>
                           <w:i/>
@@ -5464,7 +5021,6 @@
                         </w:rPr>
                         <w:t>OnCreate</w:t>
                       </w:r>
-                      <w:proofErr w:type="spellEnd"/>
                     </w:p>
                   </w:txbxContent>
                 </v:textbox>
@@ -5530,35 +5086,7 @@
                               <w:rPr>
                                 <w:rFonts w:ascii="Century Gothic" w:hAnsi="Century Gothic"/>
                               </w:rPr>
-                              <w:t xml:space="preserve">Als vierde ging ik aan de slag met het maken van een </w:t>
-                            </w:r>
-                            <w:proofErr w:type="spellStart"/>
-                            <w:r>
-                              <w:rPr>
-                                <w:rFonts w:ascii="Century Gothic" w:hAnsi="Century Gothic"/>
-                              </w:rPr>
-                              <w:t>Noteblock</w:t>
-                            </w:r>
-                            <w:proofErr w:type="spellEnd"/>
-                            <w:r>
-                              <w:rPr>
-                                <w:rFonts w:ascii="Century Gothic" w:hAnsi="Century Gothic"/>
-                              </w:rPr>
-                              <w:t xml:space="preserve"> zodat ik er boodschappenlijstjes in kon zetten en makkelijk kon bijhouden. Hierin maak ik ook gebruik van de storage (shared </w:t>
-                            </w:r>
-                            <w:proofErr w:type="spellStart"/>
-                            <w:r>
-                              <w:rPr>
-                                <w:rFonts w:ascii="Century Gothic" w:hAnsi="Century Gothic"/>
-                              </w:rPr>
-                              <w:t>preference</w:t>
-                            </w:r>
-                            <w:proofErr w:type="spellEnd"/>
-                            <w:r>
-                              <w:rPr>
-                                <w:rFonts w:ascii="Century Gothic" w:hAnsi="Century Gothic"/>
-                              </w:rPr>
-                              <w:t xml:space="preserve"> &amp; database).</w:t>
+                              <w:t>Als vierde ging ik aan de slag met het maken van een Noteblock zodat ik er boodschappenlijstjes in kon zetten en makkelijk kon bijhouden. Hierin maak ik ook gebruik van de storage (shared preference &amp; database).</w:t>
                             </w:r>
                           </w:p>
                         </w:txbxContent>
@@ -5587,35 +5115,7 @@
                         <w:rPr>
                           <w:rFonts w:ascii="Century Gothic" w:hAnsi="Century Gothic"/>
                         </w:rPr>
-                        <w:t xml:space="preserve">Als vierde ging ik aan de slag met het maken van een </w:t>
-                      </w:r>
-                      <w:proofErr w:type="spellStart"/>
-                      <w:r>
-                        <w:rPr>
-                          <w:rFonts w:ascii="Century Gothic" w:hAnsi="Century Gothic"/>
-                        </w:rPr>
-                        <w:t>Noteblock</w:t>
-                      </w:r>
-                      <w:proofErr w:type="spellEnd"/>
-                      <w:r>
-                        <w:rPr>
-                          <w:rFonts w:ascii="Century Gothic" w:hAnsi="Century Gothic"/>
-                        </w:rPr>
-                        <w:t xml:space="preserve"> zodat ik er boodschappenlijstjes in kon zetten en makkelijk kon bijhouden. Hierin maak ik ook gebruik van de storage (shared </w:t>
-                      </w:r>
-                      <w:proofErr w:type="spellStart"/>
-                      <w:r>
-                        <w:rPr>
-                          <w:rFonts w:ascii="Century Gothic" w:hAnsi="Century Gothic"/>
-                        </w:rPr>
-                        <w:t>preference</w:t>
-                      </w:r>
-                      <w:proofErr w:type="spellEnd"/>
-                      <w:r>
-                        <w:rPr>
-                          <w:rFonts w:ascii="Century Gothic" w:hAnsi="Century Gothic"/>
-                        </w:rPr>
-                        <w:t xml:space="preserve"> &amp; database).</w:t>
+                        <w:t>Als vierde ging ik aan de slag met het maken van een Noteblock zodat ik er boodschappenlijstjes in kon zetten en makkelijk kon bijhouden. Hierin maak ik ook gebruik van de storage (shared preference &amp; database).</w:t>
                       </w:r>
                     </w:p>
                   </w:txbxContent>
@@ -5790,7 +5290,7 @@
                     </pic:cNvPicPr>
                   </pic:nvPicPr>
                   <pic:blipFill>
-                    <a:blip r:embed="rId19">
+                    <a:blip r:embed="rId17">
                       <a:extLst>
                         <a:ext uri="{28A0092B-C50C-407E-A947-70E740481C1C}">
                           <a14:useLocalDpi xmlns:a14="http://schemas.microsoft.com/office/drawing/2010/main" val="0"/>
@@ -5857,7 +5357,7 @@
                     </pic:cNvPicPr>
                   </pic:nvPicPr>
                   <pic:blipFill>
-                    <a:blip r:embed="rId20">
+                    <a:blip r:embed="rId18">
                       <a:extLst>
                         <a:ext uri="{28A0092B-C50C-407E-A947-70E740481C1C}">
                           <a14:useLocalDpi xmlns:a14="http://schemas.microsoft.com/office/drawing/2010/main" val="0"/>
@@ -5924,7 +5424,7 @@
                     </pic:cNvPicPr>
                   </pic:nvPicPr>
                   <pic:blipFill>
-                    <a:blip r:embed="rId21">
+                    <a:blip r:embed="rId19">
                       <a:extLst>
                         <a:ext uri="{28A0092B-C50C-407E-A947-70E740481C1C}">
                           <a14:useLocalDpi xmlns:a14="http://schemas.microsoft.com/office/drawing/2010/main" val="0"/>
@@ -6053,21 +5553,7 @@
                               <w:rPr>
                                 <w:rFonts w:ascii="Century Gothic" w:hAnsi="Century Gothic"/>
                               </w:rPr>
-                              <w:t xml:space="preserve">Voor Java heb ik veel verschillende dingen opgedaan, hoe ik dingen binnen de telefoon kan benaderen, databases binnen mobile en shared </w:t>
-                            </w:r>
-                            <w:proofErr w:type="spellStart"/>
-                            <w:r>
-                              <w:rPr>
-                                <w:rFonts w:ascii="Century Gothic" w:hAnsi="Century Gothic"/>
-                              </w:rPr>
-                              <w:t>preferences</w:t>
-                            </w:r>
-                            <w:proofErr w:type="spellEnd"/>
-                            <w:r>
-                              <w:rPr>
-                                <w:rFonts w:ascii="Century Gothic" w:hAnsi="Century Gothic"/>
-                              </w:rPr>
-                              <w:t>.</w:t>
+                              <w:t>Voor Java heb ik veel verschillende dingen opgedaan, hoe ik dingen binnen de telefoon kan benaderen, databases binnen mobile en shared preferences.</w:t>
                             </w:r>
                           </w:p>
                         </w:txbxContent>
@@ -6096,21 +5582,7 @@
                         <w:rPr>
                           <w:rFonts w:ascii="Century Gothic" w:hAnsi="Century Gothic"/>
                         </w:rPr>
-                        <w:t xml:space="preserve">Voor Java heb ik veel verschillende dingen opgedaan, hoe ik dingen binnen de telefoon kan benaderen, databases binnen mobile en shared </w:t>
-                      </w:r>
-                      <w:proofErr w:type="spellStart"/>
-                      <w:r>
-                        <w:rPr>
-                          <w:rFonts w:ascii="Century Gothic" w:hAnsi="Century Gothic"/>
-                        </w:rPr>
-                        <w:t>preferences</w:t>
-                      </w:r>
-                      <w:proofErr w:type="spellEnd"/>
-                      <w:r>
-                        <w:rPr>
-                          <w:rFonts w:ascii="Century Gothic" w:hAnsi="Century Gothic"/>
-                        </w:rPr>
-                        <w:t>.</w:t>
+                        <w:t>Voor Java heb ik veel verschillende dingen opgedaan, hoe ik dingen binnen de telefoon kan benaderen, databases binnen mobile en shared preferences.</w:t>
                       </w:r>
                     </w:p>
                   </w:txbxContent>
@@ -6195,63 +5667,7 @@
                               <w:rPr>
                                 <w:rFonts w:ascii="Century Gothic" w:hAnsi="Century Gothic"/>
                               </w:rPr>
-                              <w:t xml:space="preserve">Binnen XML heb ik verschillende type </w:t>
-                            </w:r>
-                            <w:proofErr w:type="spellStart"/>
-                            <w:r>
-                              <w:rPr>
-                                <w:rFonts w:ascii="Century Gothic" w:hAnsi="Century Gothic"/>
-                              </w:rPr>
-                              <w:t>layouts</w:t>
-                            </w:r>
-                            <w:proofErr w:type="spellEnd"/>
-                            <w:r>
-                              <w:rPr>
-                                <w:rFonts w:ascii="Century Gothic" w:hAnsi="Century Gothic"/>
-                              </w:rPr>
-                              <w:t xml:space="preserve"> geleerd, zoals </w:t>
-                            </w:r>
-                            <w:proofErr w:type="spellStart"/>
-                            <w:r>
-                              <w:rPr>
-                                <w:rFonts w:ascii="Century Gothic" w:hAnsi="Century Gothic"/>
-                              </w:rPr>
-                              <w:t>linear</w:t>
-                            </w:r>
-                            <w:proofErr w:type="spellEnd"/>
-                            <w:r>
-                              <w:rPr>
-                                <w:rFonts w:ascii="Century Gothic" w:hAnsi="Century Gothic"/>
-                              </w:rPr>
-                              <w:t xml:space="preserve">, </w:t>
-                            </w:r>
-                            <w:proofErr w:type="spellStart"/>
-                            <w:r>
-                              <w:rPr>
-                                <w:rFonts w:ascii="Century Gothic" w:hAnsi="Century Gothic"/>
-                              </w:rPr>
-                              <w:t>relative</w:t>
-                            </w:r>
-                            <w:proofErr w:type="spellEnd"/>
-                            <w:r>
-                              <w:rPr>
-                                <w:rFonts w:ascii="Century Gothic" w:hAnsi="Century Gothic"/>
-                              </w:rPr>
-                              <w:t xml:space="preserve"> en </w:t>
-                            </w:r>
-                            <w:proofErr w:type="spellStart"/>
-                            <w:r>
-                              <w:rPr>
-                                <w:rFonts w:ascii="Century Gothic" w:hAnsi="Century Gothic"/>
-                              </w:rPr>
-                              <w:t>constraint</w:t>
-                            </w:r>
-                            <w:proofErr w:type="spellEnd"/>
-                            <w:r>
-                              <w:rPr>
-                                <w:rFonts w:ascii="Century Gothic" w:hAnsi="Century Gothic"/>
-                              </w:rPr>
-                              <w:t>. En de type tags die er bij nodig zijn.</w:t>
+                              <w:t>Binnen XML heb ik verschillende type layouts geleerd, zoals linear, relative en constraint. En de type tags die er bij nodig zijn.</w:t>
                             </w:r>
                           </w:p>
                         </w:txbxContent>
@@ -6280,63 +5696,7 @@
                         <w:rPr>
                           <w:rFonts w:ascii="Century Gothic" w:hAnsi="Century Gothic"/>
                         </w:rPr>
-                        <w:t xml:space="preserve">Binnen XML heb ik verschillende type </w:t>
-                      </w:r>
-                      <w:proofErr w:type="spellStart"/>
-                      <w:r>
-                        <w:rPr>
-                          <w:rFonts w:ascii="Century Gothic" w:hAnsi="Century Gothic"/>
-                        </w:rPr>
-                        <w:t>layouts</w:t>
-                      </w:r>
-                      <w:proofErr w:type="spellEnd"/>
-                      <w:r>
-                        <w:rPr>
-                          <w:rFonts w:ascii="Century Gothic" w:hAnsi="Century Gothic"/>
-                        </w:rPr>
-                        <w:t xml:space="preserve"> geleerd, zoals </w:t>
-                      </w:r>
-                      <w:proofErr w:type="spellStart"/>
-                      <w:r>
-                        <w:rPr>
-                          <w:rFonts w:ascii="Century Gothic" w:hAnsi="Century Gothic"/>
-                        </w:rPr>
-                        <w:t>linear</w:t>
-                      </w:r>
-                      <w:proofErr w:type="spellEnd"/>
-                      <w:r>
-                        <w:rPr>
-                          <w:rFonts w:ascii="Century Gothic" w:hAnsi="Century Gothic"/>
-                        </w:rPr>
-                        <w:t xml:space="preserve">, </w:t>
-                      </w:r>
-                      <w:proofErr w:type="spellStart"/>
-                      <w:r>
-                        <w:rPr>
-                          <w:rFonts w:ascii="Century Gothic" w:hAnsi="Century Gothic"/>
-                        </w:rPr>
-                        <w:t>relative</w:t>
-                      </w:r>
-                      <w:proofErr w:type="spellEnd"/>
-                      <w:r>
-                        <w:rPr>
-                          <w:rFonts w:ascii="Century Gothic" w:hAnsi="Century Gothic"/>
-                        </w:rPr>
-                        <w:t xml:space="preserve"> en </w:t>
-                      </w:r>
-                      <w:proofErr w:type="spellStart"/>
-                      <w:r>
-                        <w:rPr>
-                          <w:rFonts w:ascii="Century Gothic" w:hAnsi="Century Gothic"/>
-                        </w:rPr>
-                        <w:t>constraint</w:t>
-                      </w:r>
-                      <w:proofErr w:type="spellEnd"/>
-                      <w:r>
-                        <w:rPr>
-                          <w:rFonts w:ascii="Century Gothic" w:hAnsi="Century Gothic"/>
-                        </w:rPr>
-                        <w:t>. En de type tags die er bij nodig zijn.</w:t>
+                        <w:t>Binnen XML heb ik verschillende type layouts geleerd, zoals linear, relative en constraint. En de type tags die er bij nodig zijn.</w:t>
                       </w:r>
                     </w:p>
                   </w:txbxContent>
@@ -6468,16 +5828,8 @@
                               <w:rPr>
                                 <w:rFonts w:ascii="Century Gothic" w:hAnsi="Century Gothic"/>
                               </w:rPr>
-                              <w:t xml:space="preserve">Mobile </w:t>
+                              <w:t>Mobile application</w:t>
                             </w:r>
-                            <w:proofErr w:type="spellStart"/>
-                            <w:r>
-                              <w:rPr>
-                                <w:rFonts w:ascii="Century Gothic" w:hAnsi="Century Gothic"/>
-                              </w:rPr>
-                              <w:t>application</w:t>
-                            </w:r>
-                            <w:proofErr w:type="spellEnd"/>
                             <w:r>
                               <w:rPr>
                                 <w:rFonts w:ascii="Century Gothic" w:hAnsi="Century Gothic"/>
@@ -6542,16 +5894,8 @@
                         <w:rPr>
                           <w:rFonts w:ascii="Century Gothic" w:hAnsi="Century Gothic"/>
                         </w:rPr>
-                        <w:t xml:space="preserve">Mobile </w:t>
+                        <w:t>Mobile application</w:t>
                       </w:r>
-                      <w:proofErr w:type="spellStart"/>
-                      <w:r>
-                        <w:rPr>
-                          <w:rFonts w:ascii="Century Gothic" w:hAnsi="Century Gothic"/>
-                        </w:rPr>
-                        <w:t>application</w:t>
-                      </w:r>
-                      <w:proofErr w:type="spellEnd"/>
                       <w:r>
                         <w:rPr>
                           <w:rFonts w:ascii="Century Gothic" w:hAnsi="Century Gothic"/>
@@ -6812,7 +6156,6 @@
                 <w:bCs/>
               </w:rPr>
             </w:pPr>
-            <w:proofErr w:type="spellStart"/>
             <w:r>
               <w:rPr>
                 <w:rFonts w:ascii="Century Gothic" w:hAnsi="Century Gothic"/>
@@ -6821,7 +6164,6 @@
               </w:rPr>
               <w:t>Github</w:t>
             </w:r>
-            <w:proofErr w:type="spellEnd"/>
           </w:p>
         </w:tc>
         <w:tc>
@@ -6837,7 +6179,7 @@
                 <w:bCs/>
               </w:rPr>
             </w:pPr>
-            <w:hyperlink r:id="rId22" w:history="1">
+            <w:hyperlink r:id="rId20" w:history="1">
               <w:r>
                 <w:rPr>
                   <w:rStyle w:val="Hyperlink"/>
@@ -6959,14 +6301,12 @@
                 <w:rFonts w:ascii="Century Gothic" w:hAnsi="Century Gothic"/>
               </w:rPr>
             </w:pPr>
-            <w:proofErr w:type="spellStart"/>
             <w:r>
               <w:rPr>
                 <w:rFonts w:ascii="Century Gothic" w:hAnsi="Century Gothic"/>
               </w:rPr>
               <w:t>Github</w:t>
             </w:r>
-            <w:proofErr w:type="spellEnd"/>
           </w:p>
         </w:tc>
         <w:tc>
@@ -7275,35 +6615,7 @@
                               <w:rPr>
                                 <w:rFonts w:ascii="Century Gothic" w:hAnsi="Century Gothic"/>
                               </w:rPr>
-                              <w:t xml:space="preserve">Verschillende kleuren kiezen op basis van een </w:t>
-                            </w:r>
-                            <w:proofErr w:type="spellStart"/>
-                            <w:r>
-                              <w:rPr>
-                                <w:rFonts w:ascii="Century Gothic" w:hAnsi="Century Gothic"/>
-                              </w:rPr>
-                              <w:t>color</w:t>
-                            </w:r>
-                            <w:proofErr w:type="spellEnd"/>
-                            <w:r>
-                              <w:rPr>
-                                <w:rFonts w:ascii="Century Gothic" w:hAnsi="Century Gothic"/>
-                              </w:rPr>
-                              <w:t xml:space="preserve"> </w:t>
-                            </w:r>
-                            <w:proofErr w:type="spellStart"/>
-                            <w:r>
-                              <w:rPr>
-                                <w:rFonts w:ascii="Century Gothic" w:hAnsi="Century Gothic"/>
-                              </w:rPr>
-                              <w:t>picker</w:t>
-                            </w:r>
-                            <w:proofErr w:type="spellEnd"/>
-                            <w:r>
-                              <w:rPr>
-                                <w:rFonts w:ascii="Century Gothic" w:hAnsi="Century Gothic"/>
-                              </w:rPr>
-                              <w:t>.</w:t>
+                              <w:t>Verschillende kleuren kiezen op basis van een color picker.</w:t>
                             </w:r>
                           </w:p>
                           <w:p>
@@ -7321,41 +6633,13 @@
                               <w:rPr>
                                 <w:rFonts w:ascii="Century Gothic" w:hAnsi="Century Gothic"/>
                               </w:rPr>
-                              <w:t xml:space="preserve">Een </w:t>
-                            </w:r>
-                            <w:proofErr w:type="spellStart"/>
-                            <w:r>
-                              <w:rPr>
-                                <w:rFonts w:ascii="Century Gothic" w:hAnsi="Century Gothic"/>
-                              </w:rPr>
-                              <w:t>color</w:t>
-                            </w:r>
-                            <w:proofErr w:type="spellEnd"/>
-                            <w:r>
-                              <w:rPr>
-                                <w:rFonts w:ascii="Century Gothic" w:hAnsi="Century Gothic"/>
-                              </w:rPr>
-                              <w:t xml:space="preserve"> </w:t>
+                              <w:t xml:space="preserve">Een color </w:t>
                             </w:r>
                             <w:r>
                               <w:rPr>
                                 <w:rFonts w:ascii="Century Gothic" w:hAnsi="Century Gothic"/>
                               </w:rPr>
-                              <w:t xml:space="preserve">met de </w:t>
-                            </w:r>
-                            <w:proofErr w:type="spellStart"/>
-                            <w:r>
-                              <w:rPr>
-                                <w:rFonts w:ascii="Century Gothic" w:hAnsi="Century Gothic"/>
-                              </w:rPr>
-                              <w:t>eyedropper</w:t>
-                            </w:r>
-                            <w:proofErr w:type="spellEnd"/>
-                            <w:r>
-                              <w:rPr>
-                                <w:rFonts w:ascii="Century Gothic" w:hAnsi="Century Gothic"/>
-                              </w:rPr>
-                              <w:t xml:space="preserve"> tool kunnen pakken.</w:t>
+                              <w:t>met de eyedropper tool kunnen pakken.</w:t>
                             </w:r>
                           </w:p>
                           <w:p>
@@ -7369,33 +6653,11 @@
                                 <w:rFonts w:ascii="Century Gothic" w:hAnsi="Century Gothic"/>
                               </w:rPr>
                             </w:pPr>
-                            <w:proofErr w:type="spellStart"/>
                             <w:r>
                               <w:rPr>
                                 <w:rFonts w:ascii="Century Gothic" w:hAnsi="Century Gothic"/>
                               </w:rPr>
-                              <w:t>Keizen</w:t>
-                            </w:r>
-                            <w:proofErr w:type="spellEnd"/>
-                            <w:r>
-                              <w:rPr>
-                                <w:rFonts w:ascii="Century Gothic" w:hAnsi="Century Gothic"/>
-                              </w:rPr>
-                              <w:t xml:space="preserve"> of je de afbeelding opslaat met de </w:t>
-                            </w:r>
-                            <w:proofErr w:type="spellStart"/>
-                            <w:r>
-                              <w:rPr>
-                                <w:rFonts w:ascii="Century Gothic" w:hAnsi="Century Gothic"/>
-                              </w:rPr>
-                              <w:t>grid</w:t>
-                            </w:r>
-                            <w:proofErr w:type="spellEnd"/>
-                            <w:r>
-                              <w:rPr>
-                                <w:rFonts w:ascii="Century Gothic" w:hAnsi="Century Gothic"/>
-                              </w:rPr>
-                              <w:t xml:space="preserve"> lijnen erbij of met een transparante achtergrond.</w:t>
+                              <w:t>Keizen of je de afbeelding opslaat met de grid lijnen erbij of met een transparante achtergrond.</w:t>
                             </w:r>
                           </w:p>
                         </w:txbxContent>
@@ -7501,35 +6763,7 @@
                         <w:rPr>
                           <w:rFonts w:ascii="Century Gothic" w:hAnsi="Century Gothic"/>
                         </w:rPr>
-                        <w:t xml:space="preserve">Verschillende kleuren kiezen op basis van een </w:t>
-                      </w:r>
-                      <w:proofErr w:type="spellStart"/>
-                      <w:r>
-                        <w:rPr>
-                          <w:rFonts w:ascii="Century Gothic" w:hAnsi="Century Gothic"/>
-                        </w:rPr>
-                        <w:t>color</w:t>
-                      </w:r>
-                      <w:proofErr w:type="spellEnd"/>
-                      <w:r>
-                        <w:rPr>
-                          <w:rFonts w:ascii="Century Gothic" w:hAnsi="Century Gothic"/>
-                        </w:rPr>
-                        <w:t xml:space="preserve"> </w:t>
-                      </w:r>
-                      <w:proofErr w:type="spellStart"/>
-                      <w:r>
-                        <w:rPr>
-                          <w:rFonts w:ascii="Century Gothic" w:hAnsi="Century Gothic"/>
-                        </w:rPr>
-                        <w:t>picker</w:t>
-                      </w:r>
-                      <w:proofErr w:type="spellEnd"/>
-                      <w:r>
-                        <w:rPr>
-                          <w:rFonts w:ascii="Century Gothic" w:hAnsi="Century Gothic"/>
-                        </w:rPr>
-                        <w:t>.</w:t>
+                        <w:t>Verschillende kleuren kiezen op basis van een color picker.</w:t>
                       </w:r>
                     </w:p>
                     <w:p>
@@ -7547,41 +6781,13 @@
                         <w:rPr>
                           <w:rFonts w:ascii="Century Gothic" w:hAnsi="Century Gothic"/>
                         </w:rPr>
-                        <w:t xml:space="preserve">Een </w:t>
-                      </w:r>
-                      <w:proofErr w:type="spellStart"/>
-                      <w:r>
-                        <w:rPr>
-                          <w:rFonts w:ascii="Century Gothic" w:hAnsi="Century Gothic"/>
-                        </w:rPr>
-                        <w:t>color</w:t>
-                      </w:r>
-                      <w:proofErr w:type="spellEnd"/>
-                      <w:r>
-                        <w:rPr>
-                          <w:rFonts w:ascii="Century Gothic" w:hAnsi="Century Gothic"/>
-                        </w:rPr>
-                        <w:t xml:space="preserve"> </w:t>
+                        <w:t xml:space="preserve">Een color </w:t>
                       </w:r>
                       <w:r>
                         <w:rPr>
                           <w:rFonts w:ascii="Century Gothic" w:hAnsi="Century Gothic"/>
                         </w:rPr>
-                        <w:t xml:space="preserve">met de </w:t>
-                      </w:r>
-                      <w:proofErr w:type="spellStart"/>
-                      <w:r>
-                        <w:rPr>
-                          <w:rFonts w:ascii="Century Gothic" w:hAnsi="Century Gothic"/>
-                        </w:rPr>
-                        <w:t>eyedropper</w:t>
-                      </w:r>
-                      <w:proofErr w:type="spellEnd"/>
-                      <w:r>
-                        <w:rPr>
-                          <w:rFonts w:ascii="Century Gothic" w:hAnsi="Century Gothic"/>
-                        </w:rPr>
-                        <w:t xml:space="preserve"> tool kunnen pakken.</w:t>
+                        <w:t>met de eyedropper tool kunnen pakken.</w:t>
                       </w:r>
                     </w:p>
                     <w:p>
@@ -7595,33 +6801,11 @@
                           <w:rFonts w:ascii="Century Gothic" w:hAnsi="Century Gothic"/>
                         </w:rPr>
                       </w:pPr>
-                      <w:proofErr w:type="spellStart"/>
                       <w:r>
                         <w:rPr>
                           <w:rFonts w:ascii="Century Gothic" w:hAnsi="Century Gothic"/>
                         </w:rPr>
-                        <w:t>Keizen</w:t>
-                      </w:r>
-                      <w:proofErr w:type="spellEnd"/>
-                      <w:r>
-                        <w:rPr>
-                          <w:rFonts w:ascii="Century Gothic" w:hAnsi="Century Gothic"/>
-                        </w:rPr>
-                        <w:t xml:space="preserve"> of je de afbeelding opslaat met de </w:t>
-                      </w:r>
-                      <w:proofErr w:type="spellStart"/>
-                      <w:r>
-                        <w:rPr>
-                          <w:rFonts w:ascii="Century Gothic" w:hAnsi="Century Gothic"/>
-                        </w:rPr>
-                        <w:t>grid</w:t>
-                      </w:r>
-                      <w:proofErr w:type="spellEnd"/>
-                      <w:r>
-                        <w:rPr>
-                          <w:rFonts w:ascii="Century Gothic" w:hAnsi="Century Gothic"/>
-                        </w:rPr>
-                        <w:t xml:space="preserve"> lijnen erbij of met een transparante achtergrond.</w:t>
+                        <w:t>Keizen of je de afbeelding opslaat met de grid lijnen erbij of met een transparante achtergrond.</w:t>
                       </w:r>
                     </w:p>
                   </w:txbxContent>
@@ -7805,7 +6989,7 @@
                                           </pic:cNvPicPr>
                                         </pic:nvPicPr>
                                         <pic:blipFill>
-                                          <a:blip r:embed="rId23">
+                                          <a:blip r:embed="rId21">
                                             <a:extLst>
                                               <a:ext uri="{28A0092B-C50C-407E-A947-70E740481C1C}">
                                                 <a14:useLocalDpi xmlns:a14="http://schemas.microsoft.com/office/drawing/2010/main" val="0"/>
@@ -7888,7 +7072,7 @@
                                     </pic:cNvPicPr>
                                   </pic:nvPicPr>
                                   <pic:blipFill>
-                                    <a:blip r:embed="rId23">
+                                    <a:blip r:embed="rId21">
                                       <a:extLst>
                                         <a:ext uri="{28A0092B-C50C-407E-A947-70E740481C1C}">
                                           <a14:useLocalDpi xmlns:a14="http://schemas.microsoft.com/office/drawing/2010/main" val="0"/>
@@ -8313,7 +7497,7 @@
                     </pic:cNvPicPr>
                   </pic:nvPicPr>
                   <pic:blipFill>
-                    <a:blip r:embed="rId24" cstate="print">
+                    <a:blip r:embed="rId22" cstate="print">
                       <a:extLst>
                         <a:ext uri="{28A0092B-C50C-407E-A947-70E740481C1C}">
                           <a14:useLocalDpi xmlns:a14="http://schemas.microsoft.com/office/drawing/2010/main" val="0"/>
@@ -9199,19 +8383,11 @@
                                 <w:rFonts w:ascii="Century Gothic" w:hAnsi="Century Gothic"/>
                               </w:rPr>
                             </w:pPr>
-                            <w:proofErr w:type="spellStart"/>
                             <w:r>
                               <w:rPr>
                                 <w:rFonts w:ascii="Century Gothic" w:hAnsi="Century Gothic"/>
                               </w:rPr>
-                              <w:t>Eyedrop</w:t>
-                            </w:r>
-                            <w:proofErr w:type="spellEnd"/>
-                            <w:r>
-                              <w:rPr>
-                                <w:rFonts w:ascii="Century Gothic" w:hAnsi="Century Gothic"/>
-                              </w:rPr>
-                              <w:t xml:space="preserve"> </w:t>
+                              <w:t xml:space="preserve">Eyedrop </w:t>
                             </w:r>
                           </w:p>
                           <w:p>
@@ -9225,28 +8401,12 @@
                                 <w:rFonts w:ascii="Century Gothic" w:hAnsi="Century Gothic"/>
                               </w:rPr>
                             </w:pPr>
-                            <w:proofErr w:type="spellStart"/>
                             <w:r>
                               <w:rPr>
                                 <w:rFonts w:ascii="Century Gothic" w:hAnsi="Century Gothic"/>
                               </w:rPr>
-                              <w:t>Color</w:t>
+                              <w:t>Color picker</w:t>
                             </w:r>
-                            <w:proofErr w:type="spellEnd"/>
-                            <w:r>
-                              <w:rPr>
-                                <w:rFonts w:ascii="Century Gothic" w:hAnsi="Century Gothic"/>
-                              </w:rPr>
-                              <w:t xml:space="preserve"> </w:t>
-                            </w:r>
-                            <w:proofErr w:type="spellStart"/>
-                            <w:r>
-                              <w:rPr>
-                                <w:rFonts w:ascii="Century Gothic" w:hAnsi="Century Gothic"/>
-                              </w:rPr>
-                              <w:t>picker</w:t>
-                            </w:r>
-                            <w:proofErr w:type="spellEnd"/>
                           </w:p>
                           <w:p>
                             <w:pPr>
@@ -9259,14 +8419,12 @@
                                 <w:rFonts w:ascii="Century Gothic" w:hAnsi="Century Gothic"/>
                               </w:rPr>
                             </w:pPr>
-                            <w:proofErr w:type="spellStart"/>
                             <w:r>
                               <w:rPr>
                                 <w:rFonts w:ascii="Century Gothic" w:hAnsi="Century Gothic"/>
                               </w:rPr>
                               <w:t>Grid</w:t>
                             </w:r>
-                            <w:proofErr w:type="spellEnd"/>
                           </w:p>
                         </w:txbxContent>
                       </wps:txbx>
@@ -9384,19 +8542,11 @@
                           <w:rFonts w:ascii="Century Gothic" w:hAnsi="Century Gothic"/>
                         </w:rPr>
                       </w:pPr>
-                      <w:proofErr w:type="spellStart"/>
                       <w:r>
                         <w:rPr>
                           <w:rFonts w:ascii="Century Gothic" w:hAnsi="Century Gothic"/>
                         </w:rPr>
-                        <w:t>Eyedrop</w:t>
-                      </w:r>
-                      <w:proofErr w:type="spellEnd"/>
-                      <w:r>
-                        <w:rPr>
-                          <w:rFonts w:ascii="Century Gothic" w:hAnsi="Century Gothic"/>
-                        </w:rPr>
-                        <w:t xml:space="preserve"> </w:t>
+                        <w:t xml:space="preserve">Eyedrop </w:t>
                       </w:r>
                     </w:p>
                     <w:p>
@@ -9410,28 +8560,12 @@
                           <w:rFonts w:ascii="Century Gothic" w:hAnsi="Century Gothic"/>
                         </w:rPr>
                       </w:pPr>
-                      <w:proofErr w:type="spellStart"/>
                       <w:r>
                         <w:rPr>
                           <w:rFonts w:ascii="Century Gothic" w:hAnsi="Century Gothic"/>
                         </w:rPr>
-                        <w:t>Color</w:t>
+                        <w:t>Color picker</w:t>
                       </w:r>
-                      <w:proofErr w:type="spellEnd"/>
-                      <w:r>
-                        <w:rPr>
-                          <w:rFonts w:ascii="Century Gothic" w:hAnsi="Century Gothic"/>
-                        </w:rPr>
-                        <w:t xml:space="preserve"> </w:t>
-                      </w:r>
-                      <w:proofErr w:type="spellStart"/>
-                      <w:r>
-                        <w:rPr>
-                          <w:rFonts w:ascii="Century Gothic" w:hAnsi="Century Gothic"/>
-                        </w:rPr>
-                        <w:t>picker</w:t>
-                      </w:r>
-                      <w:proofErr w:type="spellEnd"/>
                     </w:p>
                     <w:p>
                       <w:pPr>
@@ -9444,14 +8578,12 @@
                           <w:rFonts w:ascii="Century Gothic" w:hAnsi="Century Gothic"/>
                         </w:rPr>
                       </w:pPr>
-                      <w:proofErr w:type="spellStart"/>
                       <w:r>
                         <w:rPr>
                           <w:rFonts w:ascii="Century Gothic" w:hAnsi="Century Gothic"/>
                         </w:rPr>
                         <w:t>Grid</w:t>
                       </w:r>
-                      <w:proofErr w:type="spellEnd"/>
                     </w:p>
                   </w:txbxContent>
                 </v:textbox>
@@ -9490,7 +8622,7 @@
       <w:r>
         <w:t xml:space="preserve">Google translate: </w:t>
       </w:r>
-      <w:hyperlink r:id="rId25" w:history="1">
+      <w:hyperlink r:id="rId23" w:history="1">
         <w:r>
           <w:rPr>
             <w:rStyle w:val="Hyperlink"/>
@@ -9506,7 +8638,7 @@
       <w:r>
         <w:t xml:space="preserve">Stackoverflow: </w:t>
       </w:r>
-      <w:hyperlink r:id="rId26" w:history="1">
+      <w:hyperlink r:id="rId24" w:history="1">
         <w:r>
           <w:rPr>
             <w:rStyle w:val="Hyperlink"/>
@@ -9525,7 +8657,7 @@
       <w:r>
         <w:t xml:space="preserve">: </w:t>
       </w:r>
-      <w:hyperlink r:id="rId27" w:history="1">
+      <w:hyperlink r:id="rId25" w:history="1">
         <w:r>
           <w:rPr>
             <w:rStyle w:val="Hyperlink"/>
@@ -9665,8 +8797,8 @@
     </w:p>
     <w:p/>
     <w:sectPr>
-      <w:headerReference w:type="default" r:id="rId28"/>
-      <w:footerReference w:type="default" r:id="rId29"/>
+      <w:headerReference w:type="default" r:id="rId26"/>
+      <w:footerReference w:type="default" r:id="rId27"/>
       <w:pgSz w:w="11907" w:h="16839" w:code="9"/>
       <w:pgMar w:top="1440" w:right="1440" w:bottom="1440" w:left="1440" w:header="720" w:footer="864" w:gutter="0"/>
       <w:cols w:space="720"/>

</xml_diff>